<commit_message>
migrating rest entry point code to javascript
</commit_message>
<xml_diff>
--- a/Workpaper API Test Plan.docx
+++ b/Workpaper API Test Plan.docx
@@ -6,24 +6,12 @@
       <w:r>
         <w:t xml:space="preserve">A simple search portal for both the template (workbook) and user data is available here. =&gt; </w:t>
       </w:r>
-      <w:hyperlink r:id="rId8" w:history="1">
+      <w:hyperlink r:id="rId9" w:history="1">
         <w:r>
           <w:rPr>
             <w:rStyle w:val="Hyperlink"/>
           </w:rPr>
-          <w:t>http://glm-ml-de</w:t>
-        </w:r>
-        <w:r>
-          <w:rPr>
-            <w:rStyle w:val="Hyperlink"/>
-          </w:rPr>
-          <w:t>v</w:t>
-        </w:r>
-        <w:r>
-          <w:rPr>
-            <w:rStyle w:val="Hyperlink"/>
-          </w:rPr>
-          <w:t>.amers1.cis.trcloud:8010/</w:t>
+          <w:t>http://glm-ml-dev.amers1.cis.trcloud:8010/</w:t>
         </w:r>
       </w:hyperlink>
     </w:p>
@@ -563,13 +551,7 @@
           </w:tcPr>
           <w:p>
             <w:r>
-              <w:t>Searches templates using terms especially Ontology terms.</w:t>
-            </w:r>
-            <w:r>
-              <w:t xml:space="preserve"> </w:t>
-            </w:r>
-            <w:r>
-              <w:t>Returns list of templates with search relevance scores.</w:t>
+              <w:t>Searches templates using terms especially Ontology terms. Returns list of templates with search relevance scores.</w:t>
             </w:r>
           </w:p>
         </w:tc>
@@ -671,23 +653,14 @@
           <w:b/>
           <w:bCs/>
         </w:rPr>
-        <w:t>User Data (</w:t>
+        <w:t xml:space="preserve">Data </w:t>
       </w:r>
-      <w:proofErr w:type="spellStart"/>
       <w:r>
         <w:rPr>
           <w:b/>
           <w:bCs/>
         </w:rPr>
-        <w:t>Workpaper</w:t>
-      </w:r>
-      <w:proofErr w:type="spellEnd"/>
-      <w:r>
-        <w:rPr>
-          <w:b/>
-          <w:bCs/>
-        </w:rPr>
-        <w:t xml:space="preserve">) </w:t>
+        <w:t xml:space="preserve">Request </w:t>
       </w:r>
       <w:r>
         <w:rPr>
@@ -1006,13 +979,7 @@
           </w:tcPr>
           <w:p>
             <w:r>
-              <w:t>Return merged spreadsheet file.</w:t>
-            </w:r>
-            <w:r>
-              <w:t xml:space="preserve"> </w:t>
-            </w:r>
-            <w:r>
-              <w:t xml:space="preserve">Returns binary </w:t>
+              <w:t xml:space="preserve">Return merged spreadsheet file. Returns binary </w:t>
             </w:r>
             <w:proofErr w:type="spellStart"/>
             <w:r>
@@ -1092,13 +1059,7 @@
           </w:tcPr>
           <w:p>
             <w:r>
-              <w:t>Return User Data File</w:t>
-            </w:r>
-            <w:r>
-              <w:t xml:space="preserve">. </w:t>
-            </w:r>
-            <w:r>
-              <w:t>Returns specific user data file.</w:t>
+              <w:t>Return User Data File. Returns specific user data file.</w:t>
             </w:r>
           </w:p>
         </w:tc>
@@ -1171,13 +1132,7 @@
           </w:tcPr>
           <w:p>
             <w:r>
-              <w:t>Returns the list of IDs and URIs of all User Data files.</w:t>
-            </w:r>
-            <w:r>
-              <w:t xml:space="preserve"> </w:t>
-            </w:r>
-            <w:r>
-              <w:t>This will eventually be restricted by client, by user, and by role.</w:t>
+              <w:t>Returns the list of IDs and URIs of all User Data files. This will eventually be restricted by client, by user, and by role.</w:t>
             </w:r>
           </w:p>
         </w:tc>
@@ -1250,13 +1205,7 @@
           </w:tcPr>
           <w:p>
             <w:r>
-              <w:t>Searches user data using terms especially Ontology terms.</w:t>
-            </w:r>
-            <w:r>
-              <w:t xml:space="preserve"> </w:t>
-            </w:r>
-            <w:r>
-              <w:t>Returns list of user data IDs with search relevance score.</w:t>
+              <w:t>Searches user data using terms especially Ontology terms. Returns list of user data IDs with search relevance score.</w:t>
             </w:r>
           </w:p>
         </w:tc>
@@ -1599,7 +1548,10 @@
             </w:r>
             <w:proofErr w:type="spellEnd"/>
             <w:r>
-              <w:t xml:space="preserve"> – optional</w:t>
+              <w:t xml:space="preserve"> – </w:t>
+            </w:r>
+            <w:r>
+              <w:t>required</w:t>
             </w:r>
           </w:p>
           <w:p/>
@@ -1782,7 +1734,7 @@
               </w:rPr>
               <w:t xml:space="preserve">    </w:t>
             </w:r>
-            <w:hyperlink r:id="rId9" w:history="1">
+            <w:hyperlink r:id="rId10" w:history="1">
               <w:r>
                 <w:rPr>
                   <w:rStyle w:val="Hyperlink"/>
@@ -2057,7 +2009,7 @@
               </w:rPr>
               <w:t xml:space="preserve">    </w:t>
             </w:r>
-            <w:hyperlink r:id="rId10" w:history="1">
+            <w:hyperlink r:id="rId11" w:history="1">
               <w:r>
                 <w:rPr>
                   <w:rStyle w:val="Hyperlink"/>
@@ -2347,7 +2299,7 @@
               </w:rPr>
               <w:t xml:space="preserve">  </w:t>
             </w:r>
-            <w:hyperlink r:id="rId11" w:history="1">
+            <w:hyperlink r:id="rId12" w:history="1">
               <w:r>
                 <w:rPr>
                   <w:rStyle w:val="Hyperlink"/>
@@ -2652,7 +2604,7 @@
               </w:rPr>
               <w:t xml:space="preserve">    </w:t>
             </w:r>
-            <w:hyperlink r:id="rId12" w:history="1">
+            <w:hyperlink r:id="rId13" w:history="1">
               <w:r>
                 <w:rPr>
                   <w:rStyle w:val="Hyperlink"/>
@@ -2981,7 +2933,7 @@
               </w:rPr>
               <w:t>    "</w:t>
             </w:r>
-            <w:hyperlink r:id="rId13" w:history="1">
+            <w:hyperlink r:id="rId14" w:history="1">
               <w:r>
                 <w:rPr>
                   <w:rStyle w:val="Hyperlink"/>
@@ -3013,10 +2965,7 @@
               <w:t>"</w:t>
             </w:r>
           </w:p>
-          <w:p>
-            <w:bookmarkStart w:id="0" w:name="_GoBack"/>
-            <w:bookmarkEnd w:id="0"/>
-          </w:p>
+          <w:p/>
           <w:p/>
         </w:tc>
       </w:tr>
@@ -3291,7 +3240,7 @@
               </w:rPr>
               <w:t xml:space="preserve">    </w:t>
             </w:r>
-            <w:hyperlink r:id="rId14" w:history="1">
+            <w:hyperlink r:id="rId15" w:history="1">
               <w:r>
                 <w:rPr>
                   <w:rStyle w:val="Hyperlink"/>
@@ -3349,7 +3298,37 @@
           <w:b/>
           <w:bCs/>
         </w:rPr>
-        <w:t>User Data API Test Sequence</w:t>
+        <w:br w:type="page"/>
+      </w:r>
+    </w:p>
+    <w:p>
+      <w:pPr>
+        <w:rPr>
+          <w:b/>
+          <w:bCs/>
+        </w:rPr>
+      </w:pPr>
+      <w:r>
+        <w:rPr>
+          <w:b/>
+          <w:bCs/>
+        </w:rPr>
+        <w:lastRenderedPageBreak/>
+        <w:t xml:space="preserve">Data </w:t>
+      </w:r>
+      <w:r>
+        <w:rPr>
+          <w:b/>
+          <w:bCs/>
+        </w:rPr>
+        <w:t xml:space="preserve">Request </w:t>
+      </w:r>
+      <w:r>
+        <w:rPr>
+          <w:b/>
+          <w:bCs/>
+        </w:rPr>
+        <w:t>API Test Sequence</w:t>
       </w:r>
     </w:p>
     <w:p>
@@ -4357,7 +4336,6 @@
                 <w:b/>
                 <w:bCs/>
               </w:rPr>
-              <w:lastRenderedPageBreak/>
               <w:t>Curl Commands:</w:t>
             </w:r>
           </w:p>
@@ -4506,7 +4484,7 @@
               </w:rPr>
               <w:t xml:space="preserve">  </w:t>
             </w:r>
-            <w:hyperlink r:id="rId15" w:history="1">
+            <w:hyperlink r:id="rId16" w:history="1">
               <w:r>
                 <w:rPr>
                   <w:rStyle w:val="Hyperlink"/>
@@ -4655,7 +4633,7 @@
               </w:rPr>
               <w:t xml:space="preserve">  </w:t>
             </w:r>
-            <w:hyperlink r:id="rId16" w:history="1">
+            <w:hyperlink r:id="rId17" w:history="1">
               <w:r>
                 <w:rPr>
                   <w:rStyle w:val="Hyperlink"/>
@@ -5001,145 +4979,6 @@
                 <w:szCs w:val="18"/>
               </w:rPr>
               <w:t>{"name":"EndMnA.block","value":"27772.34"}]}' \</w:t>
-            </w:r>
-          </w:p>
-          <w:p>
-            <w:pPr>
-              <w:rPr>
-                <w:rFonts w:ascii="Courier New" w:hAnsi="Courier New" w:cs="Courier New"/>
-                <w:sz w:val="18"/>
-                <w:szCs w:val="18"/>
-              </w:rPr>
-            </w:pPr>
-            <w:r>
-              <w:rPr>
-                <w:rFonts w:ascii="Courier New" w:hAnsi="Courier New" w:cs="Courier New"/>
-                <w:sz w:val="18"/>
-                <w:szCs w:val="18"/>
-              </w:rPr>
-              <w:t xml:space="preserve">  </w:t>
-            </w:r>
-            <w:hyperlink r:id="rId17" w:history="1">
-              <w:r>
-                <w:rPr>
-                  <w:rStyle w:val="Hyperlink"/>
-                  <w:rFonts w:ascii="Courier New" w:hAnsi="Courier New" w:cs="Courier New"/>
-                  <w:sz w:val="18"/>
-                  <w:szCs w:val="18"/>
-                </w:rPr>
-                <w:t>http://glm-ml-dev.amers1.cis.trcloud:8010/v1/resources/wpaper?rs:dataid=8708286384647449580</w:t>
-              </w:r>
-            </w:hyperlink>
-          </w:p>
-          <w:p/>
-          <w:p/>
-          <w:p>
-            <w:pPr>
-              <w:pStyle w:val="ListParagraph"/>
-              <w:numPr>
-                <w:ilvl w:val="0"/>
-                <w:numId w:val="29"/>
-              </w:numPr>
-            </w:pPr>
-            <w:r>
-              <w:t xml:space="preserve">PUT User Data File – </w:t>
-            </w:r>
-            <w:proofErr w:type="spellStart"/>
-            <w:r>
-              <w:t>json</w:t>
-            </w:r>
-            <w:proofErr w:type="spellEnd"/>
-            <w:r>
-              <w:t xml:space="preserve"> is stored in file called ./data1.txt</w:t>
-            </w:r>
-          </w:p>
-          <w:p/>
-          <w:p>
-            <w:pPr>
-              <w:rPr>
-                <w:rFonts w:ascii="Courier New" w:hAnsi="Courier New" w:cs="Courier New"/>
-                <w:sz w:val="18"/>
-                <w:szCs w:val="18"/>
-              </w:rPr>
-            </w:pPr>
-            <w:r>
-              <w:rPr>
-                <w:rFonts w:ascii="Courier New" w:hAnsi="Courier New" w:cs="Courier New"/>
-                <w:sz w:val="18"/>
-                <w:szCs w:val="18"/>
-              </w:rPr>
-              <w:t>curl --</w:t>
-            </w:r>
-            <w:proofErr w:type="spellStart"/>
-            <w:r>
-              <w:rPr>
-                <w:rFonts w:ascii="Courier New" w:hAnsi="Courier New" w:cs="Courier New"/>
-                <w:sz w:val="18"/>
-                <w:szCs w:val="18"/>
-              </w:rPr>
-              <w:t>anyauth</w:t>
-            </w:r>
-            <w:proofErr w:type="spellEnd"/>
-            <w:r>
-              <w:rPr>
-                <w:rFonts w:ascii="Courier New" w:hAnsi="Courier New" w:cs="Courier New"/>
-                <w:sz w:val="18"/>
-                <w:szCs w:val="18"/>
-              </w:rPr>
-              <w:t xml:space="preserve"> --user </w:t>
-            </w:r>
-            <w:proofErr w:type="spellStart"/>
-            <w:r>
-              <w:rPr>
-                <w:rFonts w:ascii="Courier New" w:hAnsi="Courier New" w:cs="Courier New"/>
-                <w:sz w:val="18"/>
-                <w:szCs w:val="18"/>
-              </w:rPr>
-              <w:t>grusso:password</w:t>
-            </w:r>
-            <w:proofErr w:type="spellEnd"/>
-            <w:r>
-              <w:rPr>
-                <w:rFonts w:ascii="Courier New" w:hAnsi="Courier New" w:cs="Courier New"/>
-                <w:sz w:val="18"/>
-                <w:szCs w:val="18"/>
-              </w:rPr>
-              <w:t xml:space="preserve"> --data @./data1.txt -X PUT \</w:t>
-            </w:r>
-          </w:p>
-          <w:p>
-            <w:pPr>
-              <w:rPr>
-                <w:rFonts w:ascii="Courier New" w:hAnsi="Courier New" w:cs="Courier New"/>
-                <w:sz w:val="18"/>
-                <w:szCs w:val="18"/>
-              </w:rPr>
-            </w:pPr>
-            <w:r>
-              <w:rPr>
-                <w:rFonts w:ascii="Courier New" w:hAnsi="Courier New" w:cs="Courier New"/>
-                <w:sz w:val="18"/>
-                <w:szCs w:val="18"/>
-              </w:rPr>
-              <w:t>  -H "Content-Type: application/</w:t>
-            </w:r>
-            <w:proofErr w:type="spellStart"/>
-            <w:r>
-              <w:rPr>
-                <w:rFonts w:ascii="Courier New" w:hAnsi="Courier New" w:cs="Courier New"/>
-                <w:sz w:val="18"/>
-                <w:szCs w:val="18"/>
-              </w:rPr>
-              <w:t>json</w:t>
-            </w:r>
-            <w:proofErr w:type="spellEnd"/>
-            <w:r>
-              <w:rPr>
-                <w:rFonts w:ascii="Courier New" w:hAnsi="Courier New" w:cs="Courier New"/>
-                <w:sz w:val="18"/>
-                <w:szCs w:val="18"/>
-              </w:rPr>
-              <w:t>" \</w:t>
             </w:r>
           </w:p>
           <w:p>
@@ -5172,6 +5011,145 @@
           </w:p>
           <w:p/>
           <w:p/>
+          <w:p>
+            <w:pPr>
+              <w:pStyle w:val="ListParagraph"/>
+              <w:numPr>
+                <w:ilvl w:val="0"/>
+                <w:numId w:val="29"/>
+              </w:numPr>
+            </w:pPr>
+            <w:r>
+              <w:t xml:space="preserve">PUT User Data File – </w:t>
+            </w:r>
+            <w:proofErr w:type="spellStart"/>
+            <w:r>
+              <w:t>json</w:t>
+            </w:r>
+            <w:proofErr w:type="spellEnd"/>
+            <w:r>
+              <w:t xml:space="preserve"> is stored in file called ./data1.txt</w:t>
+            </w:r>
+          </w:p>
+          <w:p/>
+          <w:p>
+            <w:pPr>
+              <w:rPr>
+                <w:rFonts w:ascii="Courier New" w:hAnsi="Courier New" w:cs="Courier New"/>
+                <w:sz w:val="18"/>
+                <w:szCs w:val="18"/>
+              </w:rPr>
+            </w:pPr>
+            <w:r>
+              <w:rPr>
+                <w:rFonts w:ascii="Courier New" w:hAnsi="Courier New" w:cs="Courier New"/>
+                <w:sz w:val="18"/>
+                <w:szCs w:val="18"/>
+              </w:rPr>
+              <w:t>curl --</w:t>
+            </w:r>
+            <w:proofErr w:type="spellStart"/>
+            <w:r>
+              <w:rPr>
+                <w:rFonts w:ascii="Courier New" w:hAnsi="Courier New" w:cs="Courier New"/>
+                <w:sz w:val="18"/>
+                <w:szCs w:val="18"/>
+              </w:rPr>
+              <w:t>anyauth</w:t>
+            </w:r>
+            <w:proofErr w:type="spellEnd"/>
+            <w:r>
+              <w:rPr>
+                <w:rFonts w:ascii="Courier New" w:hAnsi="Courier New" w:cs="Courier New"/>
+                <w:sz w:val="18"/>
+                <w:szCs w:val="18"/>
+              </w:rPr>
+              <w:t xml:space="preserve"> --user </w:t>
+            </w:r>
+            <w:proofErr w:type="spellStart"/>
+            <w:r>
+              <w:rPr>
+                <w:rFonts w:ascii="Courier New" w:hAnsi="Courier New" w:cs="Courier New"/>
+                <w:sz w:val="18"/>
+                <w:szCs w:val="18"/>
+              </w:rPr>
+              <w:t>grusso:password</w:t>
+            </w:r>
+            <w:proofErr w:type="spellEnd"/>
+            <w:r>
+              <w:rPr>
+                <w:rFonts w:ascii="Courier New" w:hAnsi="Courier New" w:cs="Courier New"/>
+                <w:sz w:val="18"/>
+                <w:szCs w:val="18"/>
+              </w:rPr>
+              <w:t xml:space="preserve"> --data @./data1.txt -X PUT \</w:t>
+            </w:r>
+          </w:p>
+          <w:p>
+            <w:pPr>
+              <w:rPr>
+                <w:rFonts w:ascii="Courier New" w:hAnsi="Courier New" w:cs="Courier New"/>
+                <w:sz w:val="18"/>
+                <w:szCs w:val="18"/>
+              </w:rPr>
+            </w:pPr>
+            <w:r>
+              <w:rPr>
+                <w:rFonts w:ascii="Courier New" w:hAnsi="Courier New" w:cs="Courier New"/>
+                <w:sz w:val="18"/>
+                <w:szCs w:val="18"/>
+              </w:rPr>
+              <w:t>  -H "Content-Type: application/</w:t>
+            </w:r>
+            <w:proofErr w:type="spellStart"/>
+            <w:r>
+              <w:rPr>
+                <w:rFonts w:ascii="Courier New" w:hAnsi="Courier New" w:cs="Courier New"/>
+                <w:sz w:val="18"/>
+                <w:szCs w:val="18"/>
+              </w:rPr>
+              <w:t>json</w:t>
+            </w:r>
+            <w:proofErr w:type="spellEnd"/>
+            <w:r>
+              <w:rPr>
+                <w:rFonts w:ascii="Courier New" w:hAnsi="Courier New" w:cs="Courier New"/>
+                <w:sz w:val="18"/>
+                <w:szCs w:val="18"/>
+              </w:rPr>
+              <w:t>" \</w:t>
+            </w:r>
+          </w:p>
+          <w:p>
+            <w:pPr>
+              <w:rPr>
+                <w:rFonts w:ascii="Courier New" w:hAnsi="Courier New" w:cs="Courier New"/>
+                <w:sz w:val="18"/>
+                <w:szCs w:val="18"/>
+              </w:rPr>
+            </w:pPr>
+            <w:r>
+              <w:rPr>
+                <w:rFonts w:ascii="Courier New" w:hAnsi="Courier New" w:cs="Courier New"/>
+                <w:sz w:val="18"/>
+                <w:szCs w:val="18"/>
+              </w:rPr>
+              <w:t xml:space="preserve">  </w:t>
+            </w:r>
+            <w:hyperlink r:id="rId19" w:history="1">
+              <w:r>
+                <w:rPr>
+                  <w:rStyle w:val="Hyperlink"/>
+                  <w:rFonts w:ascii="Courier New" w:hAnsi="Courier New" w:cs="Courier New"/>
+                  <w:sz w:val="18"/>
+                  <w:szCs w:val="18"/>
+                </w:rPr>
+                <w:t>http://glm-ml-dev.amers1.cis.trcloud:8010/v1/resources/wpaper?rs:dataid=8708286384647449580</w:t>
+              </w:r>
+            </w:hyperlink>
+          </w:p>
+          <w:p/>
+          <w:p/>
         </w:tc>
       </w:tr>
       <w:tr>
@@ -5197,7 +5175,6 @@
               <w:jc w:val="center"/>
             </w:pPr>
             <w:r>
-              <w:lastRenderedPageBreak/>
               <w:t>3</w:t>
             </w:r>
           </w:p>
@@ -5380,6 +5357,7 @@
                 <w:sz w:val="18"/>
                 <w:szCs w:val="18"/>
               </w:rPr>
+              <w:lastRenderedPageBreak/>
               <w:t>curl --</w:t>
             </w:r>
             <w:proofErr w:type="spellStart"/>
@@ -5445,7 +5423,7 @@
               </w:rPr>
               <w:t xml:space="preserve">    </w:t>
             </w:r>
-            <w:hyperlink r:id="rId19" w:history="1">
+            <w:hyperlink r:id="rId20" w:history="1">
               <w:r>
                 <w:rPr>
                   <w:rStyle w:val="Hyperlink"/>
@@ -5484,6 +5462,7 @@
               <w:jc w:val="center"/>
             </w:pPr>
             <w:r>
+              <w:lastRenderedPageBreak/>
               <w:t>4</w:t>
             </w:r>
           </w:p>
@@ -5562,6 +5541,8 @@
             <w:r>
               <w:t xml:space="preserve"> – set to false</w:t>
             </w:r>
+            <w:bookmarkStart w:id="0" w:name="_GoBack"/>
+            <w:bookmarkEnd w:id="0"/>
           </w:p>
           <w:p/>
           <w:p>
@@ -5747,7 +5728,7 @@
               </w:rPr>
               <w:t>    "</w:t>
             </w:r>
-            <w:hyperlink r:id="rId20" w:history="1">
+            <w:hyperlink r:id="rId21" w:history="1">
               <w:r>
                 <w:rPr>
                   <w:rStyle w:val="Hyperlink"/>
@@ -5794,7 +5775,6 @@
               <w:jc w:val="center"/>
             </w:pPr>
             <w:r>
-              <w:lastRenderedPageBreak/>
               <w:t>5</w:t>
             </w:r>
           </w:p>
@@ -6042,7 +6022,7 @@
               </w:rPr>
               <w:t xml:space="preserve">    </w:t>
             </w:r>
-            <w:hyperlink r:id="rId21" w:history="1">
+            <w:hyperlink r:id="rId22" w:history="1">
               <w:r>
                 <w:rPr>
                   <w:rStyle w:val="Hyperlink"/>
@@ -6153,6 +6133,7 @@
           <w:p>
             <w:proofErr w:type="spellStart"/>
             <w:r>
+              <w:lastRenderedPageBreak/>
               <w:t>rs:pg</w:t>
             </w:r>
             <w:proofErr w:type="spellEnd"/>
@@ -6227,6 +6208,7 @@
           </w:tcPr>
           <w:p>
             <w:r>
+              <w:lastRenderedPageBreak/>
               <w:t>Searches user data using terms especially Ontology terms.</w:t>
             </w:r>
           </w:p>
@@ -6352,7 +6334,7 @@
               </w:rPr>
               <w:t>    "</w:t>
             </w:r>
-            <w:hyperlink r:id="rId22" w:history="1">
+            <w:hyperlink r:id="rId23" w:history="1">
               <w:r>
                 <w:rPr>
                   <w:rStyle w:val="Hyperlink"/>
@@ -6410,6 +6392,7 @@
               <w:jc w:val="center"/>
             </w:pPr>
             <w:r>
+              <w:lastRenderedPageBreak/>
               <w:t>7</w:t>
             </w:r>
           </w:p>
@@ -6643,7 +6626,7 @@
               </w:rPr>
               <w:t xml:space="preserve">    </w:t>
             </w:r>
-            <w:hyperlink r:id="rId23" w:history="1">
+            <w:hyperlink r:id="rId24" w:history="1">
               <w:r>
                 <w:rPr>
                   <w:rStyle w:val="Hyperlink"/>
@@ -6684,7 +6667,7 @@
     </w:p>
     <w:p/>
     <w:sectPr>
-      <w:footerReference w:type="default" r:id="rId24"/>
+      <w:footerReference w:type="default" r:id="rId25"/>
       <w:pgSz w:w="15840" w:h="12240" w:orient="landscape"/>
       <w:pgMar w:top="720" w:right="720" w:bottom="720" w:left="720" w:header="720" w:footer="720" w:gutter="0"/>
       <w:cols w:space="720"/>
@@ -6733,7 +6716,7 @@
       <w:rPr>
         <w:noProof/>
       </w:rPr>
-      <w:t>4</w:t>
+      <w:t>1</w:t>
     </w:r>
     <w:r>
       <w:fldChar w:fldCharType="end"/>
@@ -8531,15 +8514,6 @@
   </w:num>
   <w:num w:numId="20">
     <w:abstractNumId w:val="14"/>
-    <w:lvlOverride w:ilvl="0"/>
-    <w:lvlOverride w:ilvl="1"/>
-    <w:lvlOverride w:ilvl="2"/>
-    <w:lvlOverride w:ilvl="3"/>
-    <w:lvlOverride w:ilvl="4"/>
-    <w:lvlOverride w:ilvl="5"/>
-    <w:lvlOverride w:ilvl="6"/>
-    <w:lvlOverride w:ilvl="7"/>
-    <w:lvlOverride w:ilvl="8"/>
   </w:num>
   <w:num w:numId="21">
     <w:abstractNumId w:val="5"/>
@@ -8723,15 +8697,6 @@
   </w:num>
   <w:num w:numId="27">
     <w:abstractNumId w:val="9"/>
-    <w:lvlOverride w:ilvl="0"/>
-    <w:lvlOverride w:ilvl="1"/>
-    <w:lvlOverride w:ilvl="2"/>
-    <w:lvlOverride w:ilvl="3"/>
-    <w:lvlOverride w:ilvl="4"/>
-    <w:lvlOverride w:ilvl="5"/>
-    <w:lvlOverride w:ilvl="6"/>
-    <w:lvlOverride w:ilvl="7"/>
-    <w:lvlOverride w:ilvl="8"/>
   </w:num>
   <w:num w:numId="28">
     <w:abstractNumId w:val="8"/>
@@ -9805,4 +9770,16 @@
   <a:objectDefaults/>
   <a:extraClrSchemeLst/>
 </a:theme>
+</file>
+
+<file path=customXml/item1.xml><?xml version="1.0" encoding="utf-8"?>
+<b:Sources xmlns:b="http://schemas.openxmlformats.org/officeDocument/2006/bibliography" xmlns="http://schemas.openxmlformats.org/officeDocument/2006/bibliography" SelectedStyle="\APA.XSL" StyleName="APA"/>
+</file>
+
+<file path=customXml/itemProps1.xml><?xml version="1.0" encoding="utf-8"?>
+<ds:datastoreItem xmlns:ds="http://schemas.openxmlformats.org/officeDocument/2006/customXml" ds:itemID="{C7132F2F-5604-42F0-89FE-E014612CB1EF}">
+  <ds:schemaRefs>
+    <ds:schemaRef ds:uri="http://schemas.openxmlformats.org/officeDocument/2006/bibliography"/>
+  </ds:schemaRefs>
+</ds:datastoreItem>
 </file>
</xml_diff>